<commit_message>
Gantt und Entwürfe hinzufügen
06.08.2025 - Gabriel Deiac
</commit_message>
<xml_diff>
--- a/Projektplanung/Pflichtenheft 2.docx
+++ b/Projektplanung/Pflichtenheft 2.docx
@@ -8885,15 +8885,7 @@
           <w:iCs/>
           <w:lang w:val="de-AT"/>
         </w:rPr>
-        <w:t xml:space="preserve">Julian Halbmayr &amp; </w:t>
-      </w:r>
-      <w:r>
-        <w:rPr>
-          <w:i/>
-          <w:iCs/>
-          <w:lang w:val="de-AT"/>
-        </w:rPr>
-        <w:t>Gabriel Deiac</w:t>
+        <w:t>Julian Halbmayr &amp; Gabriel Deiac</w:t>
       </w:r>
     </w:p>
     <w:p>
@@ -9037,7 +9029,7 @@
           <w:iCs/>
           <w:lang w:val="de-AT"/>
         </w:rPr>
-        <w:t>[Name eintragen]</w:t>
+        <w:t>Gabriel Deiac</w:t>
       </w:r>
     </w:p>
     <w:p>
@@ -19453,15 +19445,6 @@
   </w:num>
   <w:num w:numId="19" w16cid:durableId="1252809871">
     <w:abstractNumId w:val="6"/>
-    <w:lvlOverride w:ilvl="0"/>
-    <w:lvlOverride w:ilvl="1"/>
-    <w:lvlOverride w:ilvl="2"/>
-    <w:lvlOverride w:ilvl="3"/>
-    <w:lvlOverride w:ilvl="4"/>
-    <w:lvlOverride w:ilvl="5"/>
-    <w:lvlOverride w:ilvl="6"/>
-    <w:lvlOverride w:ilvl="7"/>
-    <w:lvlOverride w:ilvl="8"/>
   </w:num>
   <w:num w:numId="20" w16cid:durableId="216088346">
     <w:abstractNumId w:val="49"/>
@@ -20183,6 +20166,7 @@
   <w:style w:type="character" w:default="1" w:styleId="Absatz-Standardschriftart">
     <w:name w:val="Default Paragraph Font"/>
     <w:uiPriority w:val="1"/>
+    <w:semiHidden/>
     <w:unhideWhenUsed/>
   </w:style>
   <w:style w:type="table" w:default="1" w:styleId="NormaleTabelle">

</xml_diff>